<commit_message>
Fusion con el branch test1
</commit_message>
<xml_diff>
--- a/Inicio/Diagramas de caso de uso v1.docx
+++ b/Inicio/Diagramas de caso de uso v1.docx
@@ -24,10 +24,7 @@
         <w:ind w:left="-5"/>
       </w:pPr>
       <w:r>
-        <w:t>El actor Usuario tendrá acceso a un conjunto de funcionalidades en el sistema como se muestra en la Figura 6. Comienza la interacción mediante su registro y autenticación en el sistema, posteriormente podrá realizar acciones relacionadas con los retos, ide</w:t>
-      </w:r>
-      <w:r>
-        <w:t xml:space="preserve">as, </w:t>
+        <w:t xml:space="preserve">El actor Usuario tendrá acceso a un conjunto de funcionalidades en el sistema como se muestra en la Figura 6. Comienza la interacción mediante su registro y autenticación en el sistema, posteriormente podrá realizar acciones relacionadas con los retos, ideas, </w:t>
       </w:r>
       <w:proofErr w:type="spellStart"/>
       <w:r>
@@ -802,10 +799,7 @@
         <w:ind w:left="-5"/>
       </w:pPr>
       <w:r>
-        <w:t>El actor Administrador podrá realizar acciones en el sistema como la gestión de retos, u</w:t>
-      </w:r>
-      <w:r>
-        <w:t>suarios, ideas, áreas, categorías, recompensas y otras como se muestra en la Figura 7.</w:t>
+        <w:t>El actor Administrador podrá realizar acciones en el sistema como la gestión de retos, usuarios, ideas, áreas, categorías, recompensas y otras como se muestra en la Figura 7.</w:t>
       </w:r>
     </w:p>
     <w:p>
@@ -822,7 +816,6 @@
         <w:ind w:left="-7" w:right="-703" w:firstLine="0"/>
         <w:jc w:val="left"/>
       </w:pPr>
-      <w:bookmarkStart w:id="0" w:name="_GoBack"/>
       <w:r>
         <w:rPr>
           <w:rFonts w:ascii="Calibri" w:eastAsia="Calibri" w:hAnsi="Calibri" w:cs="Calibri"/>
@@ -1970,7 +1963,122 @@
           </mc:Fallback>
         </mc:AlternateContent>
       </w:r>
+    </w:p>
+    <w:p>
+      <w:pPr>
+        <w:spacing w:after="0"/>
+        <w:ind w:left="-7" w:right="-703" w:firstLine="0"/>
+        <w:jc w:val="left"/>
+      </w:pPr>
+    </w:p>
+    <w:p>
+      <w:pPr>
+        <w:spacing w:after="0"/>
+        <w:ind w:left="-7" w:right="-703" w:firstLine="0"/>
+        <w:jc w:val="left"/>
+      </w:pPr>
+      <w:r>
+        <w:rPr>
+          <w:noProof/>
+        </w:rPr>
+        <w:lastRenderedPageBreak/>
+        <w:drawing>
+          <wp:inline distT="0" distB="0" distL="0" distR="0">
+            <wp:extent cx="4826000" cy="2800350"/>
+            <wp:effectExtent l="0" t="0" r="0" b="0"/>
+            <wp:docPr id="1" name="Imagen 1" descr="https://i-msdn.sec.s-msft.com/dynimg/IC378068.jpeg"/>
+            <wp:cNvGraphicFramePr>
+              <a:graphicFrameLocks xmlns:a="http://schemas.openxmlformats.org/drawingml/2006/main" noChangeAspect="1"/>
+            </wp:cNvGraphicFramePr>
+            <a:graphic xmlns:a="http://schemas.openxmlformats.org/drawingml/2006/main">
+              <a:graphicData uri="http://schemas.openxmlformats.org/drawingml/2006/picture">
+                <pic:pic xmlns:pic="http://schemas.openxmlformats.org/drawingml/2006/picture">
+                  <pic:nvPicPr>
+                    <pic:cNvPr id="0" name="Picture 1" descr="https://i-msdn.sec.s-msft.com/dynimg/IC378068.jpeg"/>
+                    <pic:cNvPicPr>
+                      <a:picLocks noChangeAspect="1" noChangeArrowheads="1"/>
+                    </pic:cNvPicPr>
+                  </pic:nvPicPr>
+                  <pic:blipFill>
+                    <a:blip r:embed="rId38">
+                      <a:extLst>
+                        <a:ext uri="{28A0092B-C50C-407E-A947-70E740481C1C}">
+                          <a14:useLocalDpi xmlns:a14="http://schemas.microsoft.com/office/drawing/2010/main" val="0"/>
+                        </a:ext>
+                      </a:extLst>
+                    </a:blip>
+                    <a:srcRect/>
+                    <a:stretch>
+                      <a:fillRect/>
+                    </a:stretch>
+                  </pic:blipFill>
+                  <pic:spPr bwMode="auto">
+                    <a:xfrm>
+                      <a:off x="0" y="0"/>
+                      <a:ext cx="4826000" cy="2800350"/>
+                    </a:xfrm>
+                    <a:prstGeom prst="rect">
+                      <a:avLst/>
+                    </a:prstGeom>
+                    <a:noFill/>
+                    <a:ln>
+                      <a:noFill/>
+                    </a:ln>
+                  </pic:spPr>
+                </pic:pic>
+              </a:graphicData>
+            </a:graphic>
+          </wp:inline>
+        </w:drawing>
+      </w:r>
+    </w:p>
+    <w:p>
+      <w:pPr>
+        <w:spacing w:after="160"/>
+        <w:ind w:left="0" w:firstLine="0"/>
+        <w:jc w:val="center"/>
+      </w:pPr>
+      <w:r>
+        <w:rPr>
+          <w:w w:val="108"/>
+        </w:rPr>
+        <w:t>Fuente:</w:t>
+      </w:r>
+      <w:r>
+        <w:rPr>
+          <w:spacing w:val="11"/>
+          <w:w w:val="108"/>
+        </w:rPr>
+        <w:t xml:space="preserve"> </w:t>
+      </w:r>
+      <w:r>
+        <w:rPr>
+          <w:w w:val="108"/>
+        </w:rPr>
+        <w:t>Elaboración</w:t>
+      </w:r>
+      <w:r>
+        <w:rPr>
+          <w:spacing w:val="1"/>
+          <w:w w:val="108"/>
+        </w:rPr>
+        <w:t xml:space="preserve"> </w:t>
+      </w:r>
+      <w:bookmarkStart w:id="0" w:name="_GoBack"/>
       <w:bookmarkEnd w:id="0"/>
+      <w:r>
+        <w:rPr>
+          <w:w w:val="108"/>
+        </w:rPr>
+        <w:t>propia.</w:t>
+      </w:r>
+    </w:p>
+    <w:p>
+      <w:pPr>
+        <w:spacing w:after="0"/>
+        <w:ind w:left="-7" w:right="-703" w:firstLine="0"/>
+        <w:jc w:val="left"/>
+      </w:pPr>
     </w:p>
     <w:sectPr>
       <w:pgSz w:w="12240" w:h="15840"/>

</xml_diff>